<commit_message>
common data insert well TODO insert reports
</commit_message>
<xml_diff>
--- a/src/main/resources/templates/reports/DepartmentTemplate.docx
+++ b/src/main/resources/templates/reports/DepartmentTemplate.docx
@@ -1,6 +1,6 @@
 
 <file path=word/document.xml><?xml version="1.0" encoding="utf-8"?>
-<w:document xmlns:wpc="http://schemas.microsoft.com/office/word/2010/wordprocessingCanvas" xmlns:cx="http://schemas.microsoft.com/office/drawing/2014/chartex" xmlns:mc="http://schemas.openxmlformats.org/markup-compatibility/2006" xmlns:o="urn:schemas-microsoft-com:office:office" xmlns:r="http://schemas.openxmlformats.org/officeDocument/2006/relationships" xmlns:m="http://schemas.openxmlformats.org/officeDocument/2006/math" xmlns:v="urn:schemas-microsoft-com:vml" xmlns:wp14="http://schemas.microsoft.com/office/word/2010/wordprocessingDrawing" xmlns:wp="http://schemas.openxmlformats.org/drawingml/2006/wordprocessingDrawing" xmlns:w10="urn:schemas-microsoft-com:office:word" xmlns:w="http://schemas.openxmlformats.org/wordprocessingml/2006/main" xmlns:w14="http://schemas.microsoft.com/office/word/2010/wordml" xmlns:w15="http://schemas.microsoft.com/office/word/2012/wordml" xmlns:w16se="http://schemas.microsoft.com/office/word/2015/wordml/symex" xmlns:wpg="http://schemas.microsoft.com/office/word/2010/wordprocessingGroup" xmlns:wpi="http://schemas.microsoft.com/office/word/2010/wordprocessingInk" xmlns:wne="http://schemas.microsoft.com/office/word/2006/wordml" xmlns:wps="http://schemas.microsoft.com/office/word/2010/wordprocessingShape" mc:Ignorable="w14 w15 w16se wp14">
+<w:document xmlns:wpc="http://schemas.microsoft.com/office/word/2010/wordprocessingCanvas" xmlns:cx="http://schemas.microsoft.com/office/drawing/2014/chartex" xmlns:cx1="http://schemas.microsoft.com/office/drawing/2015/9/8/chartex" xmlns:mc="http://schemas.openxmlformats.org/markup-compatibility/2006" xmlns:o="urn:schemas-microsoft-com:office:office" xmlns:r="http://schemas.openxmlformats.org/officeDocument/2006/relationships" xmlns:m="http://schemas.openxmlformats.org/officeDocument/2006/math" xmlns:v="urn:schemas-microsoft-com:vml" xmlns:wp14="http://schemas.microsoft.com/office/word/2010/wordprocessingDrawing" xmlns:wp="http://schemas.openxmlformats.org/drawingml/2006/wordprocessingDrawing" xmlns:w10="urn:schemas-microsoft-com:office:word" xmlns:w="http://schemas.openxmlformats.org/wordprocessingml/2006/main" xmlns:w14="http://schemas.microsoft.com/office/word/2010/wordml" xmlns:w15="http://schemas.microsoft.com/office/word/2012/wordml" xmlns:w16se="http://schemas.microsoft.com/office/word/2015/wordml/symex" xmlns:wpg="http://schemas.microsoft.com/office/word/2010/wordprocessingGroup" xmlns:wpi="http://schemas.microsoft.com/office/word/2010/wordprocessingInk" xmlns:wne="http://schemas.microsoft.com/office/word/2006/wordml" xmlns:wps="http://schemas.microsoft.com/office/word/2010/wordprocessingShape" mc:Ignorable="w14 w15 w16se wp14">
   <w:body>
     <w:p>
       <w:pPr>
@@ -34,14 +34,6 @@
           <w:rFonts w:ascii="Times New Roman" w:hAnsi="Times New Roman" w:cs="Times New Roman"/>
           <w:sz w:val="28"/>
           <w:szCs w:val="28"/>
-        </w:rPr>
-        <w:t>$</w:t>
-      </w:r>
-      <w:r>
-        <w:rPr>
-          <w:rFonts w:ascii="Times New Roman" w:hAnsi="Times New Roman" w:cs="Times New Roman"/>
-          <w:sz w:val="28"/>
-          <w:szCs w:val="28"/>
           <w:lang w:val="en-US"/>
         </w:rPr>
         <w:t>NTOCHEF</w:t>
@@ -100,14 +92,6 @@
           <w:rFonts w:ascii="Times New Roman" w:hAnsi="Times New Roman" w:cs="Times New Roman"/>
           <w:sz w:val="28"/>
           <w:szCs w:val="28"/>
-        </w:rPr>
-        <w:t>$</w:t>
-      </w:r>
-      <w:r>
-        <w:rPr>
-          <w:rFonts w:ascii="Times New Roman" w:hAnsi="Times New Roman" w:cs="Times New Roman"/>
-          <w:sz w:val="28"/>
-          <w:szCs w:val="28"/>
           <w:lang w:val="en-US"/>
         </w:rPr>
         <w:t>INMONTH</w:t>
@@ -118,7 +102,7 @@
           <w:sz w:val="28"/>
           <w:szCs w:val="28"/>
         </w:rPr>
-        <w:t xml:space="preserve"> $</w:t>
+        <w:t xml:space="preserve"> </w:t>
       </w:r>
       <w:r>
         <w:rPr>
@@ -136,7 +120,6 @@
           <w:rFonts w:ascii="Times New Roman" w:hAnsi="Times New Roman" w:cs="Times New Roman"/>
           <w:sz w:val="28"/>
           <w:szCs w:val="28"/>
-          <w:lang w:val="en-US"/>
         </w:rPr>
       </w:pPr>
       <w:r>
@@ -146,7 +129,7 @@
           <w:szCs w:val="28"/>
           <w:lang w:val="en-US"/>
         </w:rPr>
-        <w:t>$NIOKRS</w:t>
+        <w:t>NIOKRS</w:t>
       </w:r>
     </w:p>
     <w:tbl>
@@ -194,7 +177,7 @@
                 <w:szCs w:val="28"/>
                 <w:lang w:val="en-US"/>
               </w:rPr>
-              <w:t>$DEPARTMENT</w:t>
+              <w:t>DEPARTMENT</w:t>
             </w:r>
           </w:p>
         </w:tc>
@@ -225,7 +208,7 @@
                 <w:szCs w:val="28"/>
                 <w:lang w:val="en-US"/>
               </w:rPr>
-              <w:t>__________$DEPA</w:t>
+              <w:t>__________</w:t>
             </w:r>
             <w:r>
               <w:rPr>
@@ -234,10 +217,8 @@
                 <w:szCs w:val="28"/>
                 <w:lang w:val="en-US"/>
               </w:rPr>
-              <w:t>RTME</w:t>
+              <w:t xml:space="preserve"> </w:t>
             </w:r>
-            <w:bookmarkStart w:id="0" w:name="_GoBack"/>
-            <w:bookmarkEnd w:id="0"/>
             <w:r>
               <w:rPr>
                 <w:rFonts w:ascii="Times New Roman" w:hAnsi="Times New Roman" w:cs="Times New Roman"/>
@@ -245,8 +226,10 @@
                 <w:szCs w:val="28"/>
                 <w:lang w:val="en-US"/>
               </w:rPr>
-              <w:t>NTCHEF</w:t>
+              <w:t>DEPARTMENTCHEF</w:t>
             </w:r>
+            <w:bookmarkStart w:id="0" w:name="_GoBack"/>
+            <w:bookmarkEnd w:id="0"/>
           </w:p>
         </w:tc>
       </w:tr>

</xml_diff>